<commit_message>
Final touches on testing
</commit_message>
<xml_diff>
--- a/Docs/Joseph Schlegel/JS_Prework.docx
+++ b/Docs/Joseph Schlegel/JS_Prework.docx
@@ -232,13 +232,6 @@
             <w:r>
               <w:t xml:space="preserve">Sound playback and management. </w:t>
             </w:r>
-          </w:p>
-          <w:p>
-            <w:pPr>
-              <w:rPr>
-                <w:b/>
-              </w:rPr>
-            </w:pPr>
             <w:r>
               <w:rPr>
                 <w:b/>
@@ -388,57 +381,24 @@
             <w:r>
               <w:t xml:space="preserve">Super Class: </w:t>
             </w:r>
-            <w:proofErr w:type="spellStart"/>
             <w:r>
               <w:t>SoundManager</w:t>
             </w:r>
-            <w:proofErr w:type="spellEnd"/>
           </w:p>
           <w:p>
             <w:r>
               <w:t xml:space="preserve">Sub Class: </w:t>
             </w:r>
-            <w:proofErr w:type="spellStart"/>
-            <w:r>
-              <w:t>PlayerSounds</w:t>
-            </w:r>
-            <w:proofErr w:type="spellEnd"/>
-            <w:r>
-              <w:t xml:space="preserve"> : </w:t>
-            </w:r>
-            <w:proofErr w:type="spellStart"/>
-            <w:r>
-              <w:t>SoundManager</w:t>
-            </w:r>
-            <w:proofErr w:type="spellEnd"/>
+            <w:r>
+              <w:t>PlayerSounds : SoundManager</w:t>
+            </w:r>
           </w:p>
           <w:p>
             <w:r>
               <w:t xml:space="preserve">Virtual Function: </w:t>
             </w:r>
-            <w:proofErr w:type="spellStart"/>
-            <w:r>
-              <w:t>jumpSound</w:t>
-            </w:r>
-            <w:proofErr w:type="spellEnd"/>
-            <w:r>
-              <w:t xml:space="preserve">, </w:t>
-            </w:r>
-            <w:proofErr w:type="spellStart"/>
-            <w:r>
-              <w:t>deathSound</w:t>
-            </w:r>
-            <w:proofErr w:type="spellEnd"/>
-            <w:r>
-              <w:t xml:space="preserve">, </w:t>
-            </w:r>
-            <w:proofErr w:type="spellStart"/>
-            <w:r>
-              <w:t>moveSound</w:t>
-            </w:r>
-            <w:proofErr w:type="spellEnd"/>
-            <w:r>
-              <w:t>, etc.</w:t>
+            <w:r>
+              <w:t>jumpSound, deathSound, moveSound, etc.</w:t>
             </w:r>
           </w:p>
           <w:p>

</xml_diff>